<commit_message>
Fix figures, captions, abstract, fixmes, comment cleanup
</commit_message>
<xml_diff>
--- a/_title&abstract.docx
+++ b/_title&abstract.docx
@@ -2,70 +2,6 @@
 <file path=word/document.xml><?xml version="1.0" encoding="utf-8"?>
 <w:document xmlns:wpc="http://schemas.microsoft.com/office/word/2010/wordprocessingCanvas" xmlns:cx="http://schemas.microsoft.com/office/drawing/2014/chartex" xmlns:cx1="http://schemas.microsoft.com/office/drawing/2015/9/8/chartex" xmlns:cx2="http://schemas.microsoft.com/office/drawing/2015/10/21/chartex" xmlns:cx3="http://schemas.microsoft.com/office/drawing/2016/5/9/chartex" xmlns:cx4="http://schemas.microsoft.com/office/drawing/2016/5/10/chartex" xmlns:cx5="http://schemas.microsoft.com/office/drawing/2016/5/11/chartex" xmlns:cx6="http://schemas.microsoft.com/office/drawing/2016/5/12/chartex" xmlns:cx7="http://schemas.microsoft.com/office/drawing/2016/5/13/chartex" xmlns:cx8="http://schemas.microsoft.com/office/drawing/2016/5/14/chartex" xmlns:mc="http://schemas.openxmlformats.org/markup-compatibility/2006" xmlns:aink="http://schemas.microsoft.com/office/drawing/2016/ink" xmlns:am3d="http://schemas.microsoft.com/office/drawing/2017/model3d" xmlns:o="urn:schemas-microsoft-com:office:office" xmlns:r="http://schemas.openxmlformats.org/officeDocument/2006/relationships" xmlns:m="http://schemas.openxmlformats.org/officeDocument/2006/math" xmlns:v="urn:schemas-microsoft-com:vml" xmlns:wp14="http://schemas.microsoft.com/office/word/2010/wordprocessingDrawing" xmlns:wp="http://schemas.openxmlformats.org/drawingml/2006/wordprocessingDrawing" xmlns:w10="urn:schemas-microsoft-com:office:word" xmlns:w="http://schemas.openxmlformats.org/wordprocessingml/2006/main" xmlns:w14="http://schemas.microsoft.com/office/word/2010/wordml" xmlns:w15="http://schemas.microsoft.com/office/word/2012/wordml" xmlns:w16cid="http://schemas.microsoft.com/office/word/2016/wordml/cid" xmlns:w16se="http://schemas.microsoft.com/office/word/2015/wordml/symex" xmlns:wpg="http://schemas.microsoft.com/office/word/2010/wordprocessingGroup" xmlns:wpi="http://schemas.microsoft.com/office/word/2010/wordprocessingInk" xmlns:wne="http://schemas.microsoft.com/office/word/2006/wordml" xmlns:wps="http://schemas.microsoft.com/office/word/2010/wordprocessingShape" mc:Ignorable="w14 w15 w16se w16cid wp14">
   <w:body>
-    <w:p>
-      <w:pPr>
-        <w:autoSpaceDE w:val="0"/>
-        <w:autoSpaceDN w:val="0"/>
-        <w:adjustRightInd w:val="0"/>
-        <w:spacing w:after="0" w:line="240" w:lineRule="auto"/>
-        <w:jc w:val="center"/>
-        <w:rPr>
-          <w:rFonts w:ascii="LMRoman12-Bold" w:hAnsi="LMRoman12-Bold" w:cs="LMRoman12-Bold"/>
-          <w:b/>
-          <w:bCs/>
-          <w:sz w:val="41"/>
-          <w:szCs w:val="41"/>
-        </w:rPr>
-      </w:pPr>
-      <w:r>
-        <w:rPr>
-          <w:rFonts w:ascii="LMRoman12-Bold" w:hAnsi="LMRoman12-Bold" w:cs="LMRoman12-Bold"/>
-          <w:b/>
-          <w:bCs/>
-          <w:sz w:val="41"/>
-          <w:szCs w:val="41"/>
-        </w:rPr>
-        <w:t>Interactive visualization of high-</w:t>
-      </w:r>
-      <w:bookmarkStart w:id="0" w:name="_GoBack"/>
-      <w:bookmarkEnd w:id="0"/>
-      <w:r>
-        <w:rPr>
-          <w:rFonts w:ascii="LMRoman12-Bold" w:hAnsi="LMRoman12-Bold" w:cs="LMRoman12-Bold"/>
-          <w:b/>
-          <w:bCs/>
-          <w:sz w:val="41"/>
-          <w:szCs w:val="41"/>
-        </w:rPr>
-        <w:t>dimensional</w:t>
-      </w:r>
-    </w:p>
-    <w:p>
-      <w:pPr>
-        <w:autoSpaceDE w:val="0"/>
-        <w:autoSpaceDN w:val="0"/>
-        <w:adjustRightInd w:val="0"/>
-        <w:spacing w:after="0" w:line="240" w:lineRule="auto"/>
-        <w:jc w:val="center"/>
-        <w:rPr>
-          <w:rFonts w:ascii="LMRoman12-Bold" w:hAnsi="LMRoman12-Bold" w:cs="LMRoman12-Bold"/>
-          <w:b/>
-          <w:bCs/>
-          <w:sz w:val="41"/>
-          <w:szCs w:val="41"/>
-        </w:rPr>
-      </w:pPr>
-      <w:r>
-        <w:rPr>
-          <w:rFonts w:ascii="LMRoman12-Bold" w:hAnsi="LMRoman12-Bold" w:cs="LMRoman12-Bold"/>
-          <w:b/>
-          <w:bCs/>
-          <w:sz w:val="41"/>
-          <w:szCs w:val="41"/>
-        </w:rPr>
-        <w:t>data via continuous low-dimensional</w:t>
-      </w:r>
-    </w:p>
     <w:p>
       <w:pPr>
         <w:jc w:val="center"/>
@@ -85,7 +21,7 @@
           <w:sz w:val="41"/>
           <w:szCs w:val="41"/>
         </w:rPr>
-        <w:t>projections</w:t>
+        <w:t>New Tools to Interactively Explore Sensitivity of Structure in Low-dimensional Projections of Data</w:t>
       </w:r>
     </w:p>
     <w:p>
@@ -127,84 +63,60 @@
         <w:t>Abstract:</w:t>
       </w:r>
     </w:p>
-    <w:p>
-      <w:r>
-        <w:t>Exploratory data analysis is the first step to exploring data and validating model assumptions. Visualizations of data</w:t>
-      </w:r>
-      <w:r>
-        <w:t>-s</w:t>
-      </w:r>
-      <w:r>
-        <w:t xml:space="preserve">paces convey a better representation than numeric statistics alone. Yet, </w:t>
-      </w:r>
-      <w:r>
-        <w:t>display of more than 3 attribute dimensions (p &gt; 3) is non-trivial.</w:t>
-      </w:r>
-    </w:p>
     <w:p/>
     <w:p>
       <w:r>
-        <w:t xml:space="preserve">Traditionally, methods suggested looking at several </w:t>
+        <w:t>Exploratory data analysis is the first step to exploring data and validating model assumptions. Visualizations of data-spaces convey a better representation than parameter summarizations alone. Yet, the display of more than 3 attribute dimensions (p &gt; 3) is non-trivial and cannot convey all the information of the data. The analysts' toolbelt to explore such spaces should be extended.</w:t>
+      </w:r>
+    </w:p>
+    <w:p/>
+    <w:p>
+      <w:r>
+        <w:t>Traditionally, linear projections identify a 2D projection highlighting a feature. This suggests a </w:t>
       </w:r>
       <w:r>
         <w:rPr>
-          <w:i/>
+          <w:b/>
+          <w:bCs/>
         </w:rPr>
-        <w:t>discrete</w:t>
-      </w:r>
-      <w:r>
-        <w:t xml:space="preserve"> linear projection bases highlighting a feature. A visualization ‘tour’ shows an animation of </w:t>
+        <w:t>location</w:t>
+      </w:r>
+      <w:r>
+        <w:t> to look, but leave the local </w:t>
       </w:r>
       <w:r>
         <w:rPr>
-          <w:i/>
+          <w:b/>
+          <w:bCs/>
         </w:rPr>
-        <w:t>continuous</w:t>
-      </w:r>
-      <w:r>
-        <w:t xml:space="preserve"> change in many near-by projection </w:t>
-      </w:r>
-      <w:r>
-        <w:t>bases that better allow for tracking and understanding of structure continuity.</w:t>
+        <w:t>structure</w:t>
+      </w:r>
+      <w:r>
+        <w:t> unexplored. This research develops a </w:t>
+      </w:r>
+      <w:r>
+        <w:rPr>
+          <w:b/>
+          <w:bCs/>
+        </w:rPr>
+        <w:t>geodesic interpolator</w:t>
+      </w:r>
+      <w:r>
+        <w:t>, that allows users to interactively steer a projection. This uniquely allows control of a projection rather that can be used to better discern variable sensitivity to the local structure shown in a projection.</w:t>
       </w:r>
     </w:p>
     <w:p/>
     <w:p>
       <w:r>
-        <w:t xml:space="preserve">This PhD research project </w:t>
-      </w:r>
-      <w:r>
-        <w:t>focuses on one type of tour, known as a manual tour.</w:t>
-      </w:r>
-      <w:r>
-        <w:t xml:space="preserve"> A manual tour allows for the contribution of a selected variable’s contribution onto the projection. This uniquely allows the analyst to control the basis of a projection rather than a predefined path.</w:t>
-      </w:r>
-    </w:p>
-    <w:p/>
+        <w:t>We are currently piloting with-in participant experimental study. That measures the efficacy of geodesic interpolation versus principal component biplots and a grand tour as benchmarks. After this, we plan to plan to extend the interpolator to 3D virtual spaces and perform another experimental study comparing with its counterparts</w:t>
+      </w:r>
+    </w:p>
     <w:p>
       <w:pPr>
-        <w:rPr>
-          <w:i/>
-        </w:rPr>
+        <w:jc w:val="center"/>
       </w:pPr>
-      <w:r>
-        <w:t xml:space="preserve">In the latest work we are in the midst of performing a with-in participant experimental study. Where every participant </w:t>
-      </w:r>
-      <w:r>
-        <w:t>performs tasks</w:t>
-      </w:r>
-      <w:r>
-        <w:t xml:space="preserve"> using 3 visual factors: principal component analysis, ‘grand’ tour, and manual tour.</w:t>
-      </w:r>
-      <w:r>
-        <w:t xml:space="preserve"> We seek to answer the hypothesis; </w:t>
-      </w:r>
-      <w:r>
-        <w:rPr>
-          <w:i/>
-        </w:rPr>
-        <w:t>Does the finer control afforded by the manual tour improve the ability of the analyst to understand the importance of variables contributing to the structure?</w:t>
-      </w:r>
+      <w:bookmarkStart w:id="0" w:name="_GoBack"/>
+      <w:bookmarkEnd w:id="0"/>
     </w:p>
     <w:sectPr>
       <w:pgSz w:w="11906" w:h="16838"/>
@@ -641,6 +553,34 @@
     <w:semiHidden/>
     <w:unhideWhenUsed/>
   </w:style>
+  <w:style w:type="paragraph" w:styleId="NormalWeb">
+    <w:name w:val="Normal (Web)"/>
+    <w:basedOn w:val="Normal"/>
+    <w:uiPriority w:val="99"/>
+    <w:semiHidden/>
+    <w:unhideWhenUsed/>
+    <w:rsid w:val="00E55066"/>
+    <w:pPr>
+      <w:spacing w:before="100" w:beforeAutospacing="1" w:after="100" w:afterAutospacing="1" w:line="240" w:lineRule="auto"/>
+    </w:pPr>
+    <w:rPr>
+      <w:rFonts w:ascii="Times New Roman" w:eastAsia="Times New Roman" w:hAnsi="Times New Roman" w:cs="Times New Roman"/>
+      <w:sz w:val="24"/>
+      <w:szCs w:val="24"/>
+      <w:lang w:eastAsia="en-AU"/>
+    </w:rPr>
+  </w:style>
+  <w:style w:type="character" w:styleId="Strong">
+    <w:name w:val="Strong"/>
+    <w:basedOn w:val="DefaultParagraphFont"/>
+    <w:uiPriority w:val="22"/>
+    <w:qFormat/>
+    <w:rsid w:val="00E55066"/>
+    <w:rPr>
+      <w:b/>
+      <w:bCs/>
+    </w:rPr>
+  </w:style>
 </w:styles>
 </file>
 

</xml_diff>

<commit_message>
check in before doc submission.
</commit_message>
<xml_diff>
--- a/_title&abstract.docx
+++ b/_title&abstract.docx
@@ -21,7 +21,29 @@
           <w:sz w:val="41"/>
           <w:szCs w:val="41"/>
         </w:rPr>
-        <w:t>New Tools to Interactively Explore Sensitivity of Structure in Low-dimensional Projections of Data</w:t>
+        <w:t>New Tools to Interactively Explore</w:t>
+      </w:r>
+      <w:r>
+        <w:rPr>
+          <w:rFonts w:ascii="LMRoman12-Bold" w:hAnsi="LMRoman12-Bold" w:cs="LMRoman12-Bold"/>
+          <w:b/>
+          <w:bCs/>
+          <w:sz w:val="41"/>
+          <w:szCs w:val="41"/>
+        </w:rPr>
+        <w:t xml:space="preserve"> the</w:t>
+      </w:r>
+      <w:bookmarkStart w:id="0" w:name="_GoBack"/>
+      <w:bookmarkEnd w:id="0"/>
+      <w:r>
+        <w:rPr>
+          <w:rFonts w:ascii="LMRoman12-Bold" w:hAnsi="LMRoman12-Bold" w:cs="LMRoman12-Bold"/>
+          <w:b/>
+          <w:bCs/>
+          <w:sz w:val="41"/>
+          <w:szCs w:val="41"/>
+        </w:rPr>
+        <w:t xml:space="preserve"> Sensitivity of Structure in Low-dimensional Projections of Data</w:t>
       </w:r>
     </w:p>
     <w:p>
@@ -115,8 +137,6 @@
       <w:pPr>
         <w:jc w:val="center"/>
       </w:pPr>
-      <w:bookmarkStart w:id="0" w:name="_GoBack"/>
-      <w:bookmarkEnd w:id="0"/>
     </w:p>
     <w:sectPr>
       <w:pgSz w:w="11906" w:h="16838"/>

</xml_diff>

<commit_message>
more clean up, and title
</commit_message>
<xml_diff>
--- a/_title&abstract.docx
+++ b/_title&abstract.docx
@@ -1,6 +1,6 @@
 
 <file path=word/document.xml><?xml version="1.0" encoding="utf-8"?>
-<w:document xmlns:wpc="http://schemas.microsoft.com/office/word/2010/wordprocessingCanvas" xmlns:cx="http://schemas.microsoft.com/office/drawing/2014/chartex" xmlns:cx1="http://schemas.microsoft.com/office/drawing/2015/9/8/chartex" xmlns:cx2="http://schemas.microsoft.com/office/drawing/2015/10/21/chartex" xmlns:cx3="http://schemas.microsoft.com/office/drawing/2016/5/9/chartex" xmlns:cx4="http://schemas.microsoft.com/office/drawing/2016/5/10/chartex" xmlns:cx5="http://schemas.microsoft.com/office/drawing/2016/5/11/chartex" xmlns:cx6="http://schemas.microsoft.com/office/drawing/2016/5/12/chartex" xmlns:cx7="http://schemas.microsoft.com/office/drawing/2016/5/13/chartex" xmlns:cx8="http://schemas.microsoft.com/office/drawing/2016/5/14/chartex" xmlns:mc="http://schemas.openxmlformats.org/markup-compatibility/2006" xmlns:aink="http://schemas.microsoft.com/office/drawing/2016/ink" xmlns:am3d="http://schemas.microsoft.com/office/drawing/2017/model3d" xmlns:o="urn:schemas-microsoft-com:office:office" xmlns:r="http://schemas.openxmlformats.org/officeDocument/2006/relationships" xmlns:m="http://schemas.openxmlformats.org/officeDocument/2006/math" xmlns:v="urn:schemas-microsoft-com:vml" xmlns:wp14="http://schemas.microsoft.com/office/word/2010/wordprocessingDrawing" xmlns:wp="http://schemas.openxmlformats.org/drawingml/2006/wordprocessingDrawing" xmlns:w10="urn:schemas-microsoft-com:office:word" xmlns:w="http://schemas.openxmlformats.org/wordprocessingml/2006/main" xmlns:w14="http://schemas.microsoft.com/office/word/2010/wordml" xmlns:w15="http://schemas.microsoft.com/office/word/2012/wordml" xmlns:w16cid="http://schemas.microsoft.com/office/word/2016/wordml/cid" xmlns:w16se="http://schemas.microsoft.com/office/word/2015/wordml/symex" xmlns:wpg="http://schemas.microsoft.com/office/word/2010/wordprocessingGroup" xmlns:wpi="http://schemas.microsoft.com/office/word/2010/wordprocessingInk" xmlns:wne="http://schemas.microsoft.com/office/word/2006/wordml" xmlns:wps="http://schemas.microsoft.com/office/word/2010/wordprocessingShape" mc:Ignorable="w14 w15 w16se w16cid wp14">
+<w:document xmlns:wpc="http://schemas.microsoft.com/office/word/2010/wordprocessingCanvas" xmlns:cx="http://schemas.microsoft.com/office/drawing/2014/chartex" xmlns:cx1="http://schemas.microsoft.com/office/drawing/2015/9/8/chartex" xmlns:cx2="http://schemas.microsoft.com/office/drawing/2015/10/21/chartex" xmlns:cx3="http://schemas.microsoft.com/office/drawing/2016/5/9/chartex" xmlns:cx4="http://schemas.microsoft.com/office/drawing/2016/5/10/chartex" xmlns:cx5="http://schemas.microsoft.com/office/drawing/2016/5/11/chartex" xmlns:cx6="http://schemas.microsoft.com/office/drawing/2016/5/12/chartex" xmlns:cx7="http://schemas.microsoft.com/office/drawing/2016/5/13/chartex" xmlns:cx8="http://schemas.microsoft.com/office/drawing/2016/5/14/chartex" xmlns:mc="http://schemas.openxmlformats.org/markup-compatibility/2006" xmlns:aink="http://schemas.microsoft.com/office/drawing/2016/ink" xmlns:am3d="http://schemas.microsoft.com/office/drawing/2017/model3d" xmlns:o="urn:schemas-microsoft-com:office:office" xmlns:r="http://schemas.openxmlformats.org/officeDocument/2006/relationships" xmlns:m="http://schemas.openxmlformats.org/officeDocument/2006/math" xmlns:v="urn:schemas-microsoft-com:vml" xmlns:wp14="http://schemas.microsoft.com/office/word/2010/wordprocessingDrawing" xmlns:wp="http://schemas.openxmlformats.org/drawingml/2006/wordprocessingDrawing" xmlns:w10="urn:schemas-microsoft-com:office:word" xmlns:w="http://schemas.openxmlformats.org/wordprocessingml/2006/main" xmlns:w14="http://schemas.microsoft.com/office/word/2010/wordml" xmlns:w15="http://schemas.microsoft.com/office/word/2012/wordml" xmlns:w16cex="http://schemas.microsoft.com/office/word/2018/wordml/cex" xmlns:w16cid="http://schemas.microsoft.com/office/word/2016/wordml/cid" xmlns:w16="http://schemas.microsoft.com/office/word/2018/wordml" xmlns:w16sdtdh="http://schemas.microsoft.com/office/word/2020/wordml/sdtdatahash" xmlns:w16se="http://schemas.microsoft.com/office/word/2015/wordml/symex" xmlns:wpg="http://schemas.microsoft.com/office/word/2010/wordprocessingGroup" xmlns:wpi="http://schemas.microsoft.com/office/word/2010/wordprocessingInk" xmlns:wne="http://schemas.microsoft.com/office/word/2006/wordml" xmlns:wps="http://schemas.microsoft.com/office/word/2010/wordprocessingShape" mc:Ignorable="w14 w15 w16se w16cid w16 w16cex w16sdtdh wp14">
   <w:body>
     <w:p>
       <w:pPr>
@@ -21,29 +21,7 @@
           <w:sz w:val="41"/>
           <w:szCs w:val="41"/>
         </w:rPr>
-        <w:t>New Tools to Interactively Explore</w:t>
-      </w:r>
-      <w:r>
-        <w:rPr>
-          <w:rFonts w:ascii="LMRoman12-Bold" w:hAnsi="LMRoman12-Bold" w:cs="LMRoman12-Bold"/>
-          <w:b/>
-          <w:bCs/>
-          <w:sz w:val="41"/>
-          <w:szCs w:val="41"/>
-        </w:rPr>
-        <w:t xml:space="preserve"> the</w:t>
-      </w:r>
-      <w:bookmarkStart w:id="0" w:name="_GoBack"/>
-      <w:bookmarkEnd w:id="0"/>
-      <w:r>
-        <w:rPr>
-          <w:rFonts w:ascii="LMRoman12-Bold" w:hAnsi="LMRoman12-Bold" w:cs="LMRoman12-Bold"/>
-          <w:b/>
-          <w:bCs/>
-          <w:sz w:val="41"/>
-          <w:szCs w:val="41"/>
-        </w:rPr>
-        <w:t xml:space="preserve"> Sensitivity of Structure in Low-dimensional Projections of Data</w:t>
+        <w:t>The effects of user input and animation on visual interpretation of clustering linear projections</w:t>
       </w:r>
     </w:p>
     <w:p>
@@ -149,7 +127,7 @@
 </file>
 
 <file path=word/styles.xml><?xml version="1.0" encoding="utf-8"?>
-<w:styles xmlns:mc="http://schemas.openxmlformats.org/markup-compatibility/2006" xmlns:r="http://schemas.openxmlformats.org/officeDocument/2006/relationships" xmlns:w="http://schemas.openxmlformats.org/wordprocessingml/2006/main" xmlns:w14="http://schemas.microsoft.com/office/word/2010/wordml" xmlns:w15="http://schemas.microsoft.com/office/word/2012/wordml" xmlns:w16cid="http://schemas.microsoft.com/office/word/2016/wordml/cid" xmlns:w16se="http://schemas.microsoft.com/office/word/2015/wordml/symex" mc:Ignorable="w14 w15 w16se w16cid">
+<w:styles xmlns:mc="http://schemas.openxmlformats.org/markup-compatibility/2006" xmlns:r="http://schemas.openxmlformats.org/officeDocument/2006/relationships" xmlns:w="http://schemas.openxmlformats.org/wordprocessingml/2006/main" xmlns:w14="http://schemas.microsoft.com/office/word/2010/wordml" xmlns:w15="http://schemas.microsoft.com/office/word/2012/wordml" xmlns:w16cex="http://schemas.microsoft.com/office/word/2018/wordml/cex" xmlns:w16cid="http://schemas.microsoft.com/office/word/2016/wordml/cid" xmlns:w16="http://schemas.microsoft.com/office/word/2018/wordml" xmlns:w16sdtdh="http://schemas.microsoft.com/office/word/2020/wordml/sdtdatahash" xmlns:w16se="http://schemas.microsoft.com/office/word/2015/wordml/symex" mc:Ignorable="w14 w15 w16se w16cid w16 w16cex w16sdtdh">
   <w:docDefaults>
     <w:rPrDefault>
       <w:rPr>
@@ -165,7 +143,7 @@
       </w:pPr>
     </w:pPrDefault>
   </w:docDefaults>
-  <w:latentStyles w:defLockedState="0" w:defUIPriority="99" w:defSemiHidden="0" w:defUnhideWhenUsed="0" w:defQFormat="0" w:count="375">
+  <w:latentStyles w:defLockedState="0" w:defUIPriority="99" w:defSemiHidden="0" w:defUnhideWhenUsed="0" w:defQFormat="0" w:count="376">
     <w:lsdException w:name="Normal" w:uiPriority="0" w:qFormat="1"/>
     <w:lsdException w:name="heading 1" w:uiPriority="9" w:qFormat="1"/>
     <w:lsdException w:name="heading 2" w:semiHidden="1" w:uiPriority="9" w:unhideWhenUsed="1" w:qFormat="1"/>
@@ -271,7 +249,6 @@
     <w:lsdException w:name="HTML Sample" w:semiHidden="1" w:unhideWhenUsed="1"/>
     <w:lsdException w:name="HTML Typewriter" w:semiHidden="1" w:unhideWhenUsed="1"/>
     <w:lsdException w:name="HTML Variable" w:semiHidden="1" w:unhideWhenUsed="1"/>
-    <w:lsdException w:name="Normal Table" w:semiHidden="1" w:unhideWhenUsed="1"/>
     <w:lsdException w:name="annotation subject" w:semiHidden="1" w:unhideWhenUsed="1"/>
     <w:lsdException w:name="No List" w:semiHidden="1" w:unhideWhenUsed="1"/>
     <w:lsdException w:name="Outline List 1" w:semiHidden="1" w:unhideWhenUsed="1"/>
@@ -318,10 +295,8 @@
     <w:lsdException w:name="Table Subtle 2" w:semiHidden="1" w:unhideWhenUsed="1"/>
     <w:lsdException w:name="Table Web 1" w:semiHidden="1" w:unhideWhenUsed="1"/>
     <w:lsdException w:name="Table Web 2" w:semiHidden="1" w:unhideWhenUsed="1"/>
-    <w:lsdException w:name="Table Web 3" w:semiHidden="1" w:unhideWhenUsed="1"/>
     <w:lsdException w:name="Balloon Text" w:semiHidden="1" w:unhideWhenUsed="1"/>
     <w:lsdException w:name="Table Grid" w:uiPriority="39"/>
-    <w:lsdException w:name="Table Theme" w:semiHidden="1" w:unhideWhenUsed="1"/>
     <w:lsdException w:name="Placeholder Text" w:semiHidden="1"/>
     <w:lsdException w:name="No Spacing" w:uiPriority="1" w:qFormat="1"/>
     <w:lsdException w:name="Light Shading" w:uiPriority="60"/>
@@ -541,6 +516,7 @@
     <w:lsdException w:name="Smart Hyperlink" w:semiHidden="1" w:unhideWhenUsed="1"/>
     <w:lsdException w:name="Hashtag" w:semiHidden="1" w:unhideWhenUsed="1"/>
     <w:lsdException w:name="Unresolved Mention" w:semiHidden="1" w:unhideWhenUsed="1"/>
+    <w:lsdException w:name="Smart Link" w:semiHidden="1" w:unhideWhenUsed="1"/>
   </w:latentStyles>
   <w:style w:type="paragraph" w:default="1" w:styleId="Normal">
     <w:name w:val="Normal"/>

</xml_diff>

<commit_message>
- Title and abstract - wording arround study and local explanations
</commit_message>
<xml_diff>
--- a/_title&abstract.docx
+++ b/_title&abstract.docx
@@ -21,7 +21,47 @@
           <w:sz w:val="41"/>
           <w:szCs w:val="41"/>
         </w:rPr>
-        <w:t>The effects of user input and animation on visual interpretation of clustering linear projections</w:t>
+        <w:t xml:space="preserve">Efficacy of the radial tour and application to extend </w:t>
+      </w:r>
+      <w:r>
+        <w:rPr>
+          <w:rFonts w:ascii="LMRoman12-Bold" w:hAnsi="LMRoman12-Bold" w:cs="LMRoman12-Bold"/>
+          <w:b/>
+          <w:bCs/>
+          <w:sz w:val="41"/>
+          <w:szCs w:val="41"/>
+        </w:rPr>
+        <w:t>interpretability</w:t>
+      </w:r>
+      <w:r>
+        <w:rPr>
+          <w:rFonts w:ascii="LMRoman12-Bold" w:hAnsi="LMRoman12-Bold" w:cs="LMRoman12-Bold"/>
+          <w:b/>
+          <w:bCs/>
+          <w:sz w:val="41"/>
+          <w:szCs w:val="41"/>
+        </w:rPr>
+        <w:t xml:space="preserve"> of black-box models </w:t>
+      </w:r>
+      <w:r>
+        <w:rPr>
+          <w:rFonts w:ascii="LMRoman12-Bold" w:hAnsi="LMRoman12-Bold" w:cs="LMRoman12-Bold"/>
+          <w:b/>
+          <w:bCs/>
+          <w:sz w:val="41"/>
+          <w:szCs w:val="41"/>
+        </w:rPr>
+        <w:t>when</w:t>
+      </w:r>
+      <w:r>
+        <w:rPr>
+          <w:rFonts w:ascii="LMRoman12-Bold" w:hAnsi="LMRoman12-Bold" w:cs="LMRoman12-Bold"/>
+          <w:b/>
+          <w:bCs/>
+          <w:sz w:val="41"/>
+          <w:szCs w:val="41"/>
+        </w:rPr>
+        <w:t xml:space="preserve"> coupled with local explanations</w:t>
       </w:r>
     </w:p>
     <w:p>
@@ -63,58 +103,16 @@
         <w:t>Abstract:</w:t>
       </w:r>
     </w:p>
-    <w:p/>
     <w:p>
       <w:r>
-        <w:t>Exploratory data analysis is the first step to exploring data and validating model assumptions. Visualizations of data-spaces convey a better representation than parameter summarizations alone. Yet, the display of more than 3 attribute dimensions (p &gt; 3) is non-trivial and cannot convey all the information of the data. The analysts' toolbelt to explore such spaces should be extended.</w:t>
+        <w:t>We conducted a crowdsourced n = 108 within-participant user study. Participants were tasked with identifying which variables are attributing to the separation of clusters in multivariate simulated data. A mixed regression model shows strong evidence for a large increase in accuracy for radial tours over the alternatives of discrete principal component analysis and continuous grand tours without interaction.</w:t>
       </w:r>
     </w:p>
     <w:p/>
     <w:p>
       <w:r>
-        <w:t>Traditionally, linear projections identify a 2D projection highlighting a feature. This suggests a </w:t>
+        <w:t>We demonstrate an interactive application showing radial tours used to explore the variable-level sensitivity of the structure identified from local explanations to further extend the interpretability of a black-box model. This observation-level visual is also paired with global approximations of the data- and explanation-spaces. Tooltips, linked brushing with tabular display, and interactive slider allows the analyst to rapidly explore these spaces, keep local explanations in a broader context, and explore the variable sensitivity of the structure identified by a local explanation.</w:t>
       </w:r>
-      <w:r>
-        <w:rPr>
-          <w:b/>
-          <w:bCs/>
-        </w:rPr>
-        <w:t>location</w:t>
-      </w:r>
-      <w:r>
-        <w:t> to look, but leave the local </w:t>
-      </w:r>
-      <w:r>
-        <w:rPr>
-          <w:b/>
-          <w:bCs/>
-        </w:rPr>
-        <w:t>structure</w:t>
-      </w:r>
-      <w:r>
-        <w:t> unexplored. This research develops a </w:t>
-      </w:r>
-      <w:r>
-        <w:rPr>
-          <w:b/>
-          <w:bCs/>
-        </w:rPr>
-        <w:t>geodesic interpolator</w:t>
-      </w:r>
-      <w:r>
-        <w:t>, that allows users to interactively steer a projection. This uniquely allows control of a projection rather that can be used to better discern variable sensitivity to the local structure shown in a projection.</w:t>
-      </w:r>
-    </w:p>
-    <w:p/>
-    <w:p>
-      <w:r>
-        <w:t>We are currently piloting with-in participant experimental study. That measures the efficacy of geodesic interpolation versus principal component biplots and a grand tour as benchmarks. After this, we plan to plan to extend the interpolator to 3D virtual spaces and perform another experimental study comparing with its counterparts</w:t>
-      </w:r>
-    </w:p>
-    <w:p>
-      <w:pPr>
-        <w:jc w:val="center"/>
-      </w:pPr>
     </w:p>
     <w:sectPr>
       <w:pgSz w:w="11906" w:h="16838"/>
@@ -124,6 +122,163 @@
     </w:sectPr>
   </w:body>
 </w:document>
+</file>
+
+<file path=word/numbering.xml><?xml version="1.0" encoding="utf-8"?>
+<w:numbering xmlns:wpc="http://schemas.microsoft.com/office/word/2010/wordprocessingCanvas" xmlns:cx="http://schemas.microsoft.com/office/drawing/2014/chartex" xmlns:cx1="http://schemas.microsoft.com/office/drawing/2015/9/8/chartex" xmlns:cx2="http://schemas.microsoft.com/office/drawing/2015/10/21/chartex" xmlns:cx3="http://schemas.microsoft.com/office/drawing/2016/5/9/chartex" xmlns:cx4="http://schemas.microsoft.com/office/drawing/2016/5/10/chartex" xmlns:cx5="http://schemas.microsoft.com/office/drawing/2016/5/11/chartex" xmlns:cx6="http://schemas.microsoft.com/office/drawing/2016/5/12/chartex" xmlns:cx7="http://schemas.microsoft.com/office/drawing/2016/5/13/chartex" xmlns:cx8="http://schemas.microsoft.com/office/drawing/2016/5/14/chartex" xmlns:mc="http://schemas.openxmlformats.org/markup-compatibility/2006" xmlns:aink="http://schemas.microsoft.com/office/drawing/2016/ink" xmlns:am3d="http://schemas.microsoft.com/office/drawing/2017/model3d" xmlns:o="urn:schemas-microsoft-com:office:office" xmlns:r="http://schemas.openxmlformats.org/officeDocument/2006/relationships" xmlns:m="http://schemas.openxmlformats.org/officeDocument/2006/math" xmlns:v="urn:schemas-microsoft-com:vml" xmlns:wp14="http://schemas.microsoft.com/office/word/2010/wordprocessingDrawing" xmlns:wp="http://schemas.openxmlformats.org/drawingml/2006/wordprocessingDrawing" xmlns:w10="urn:schemas-microsoft-com:office:word" xmlns:w="http://schemas.openxmlformats.org/wordprocessingml/2006/main" xmlns:w14="http://schemas.microsoft.com/office/word/2010/wordml" xmlns:w15="http://schemas.microsoft.com/office/word/2012/wordml" xmlns:w16cex="http://schemas.microsoft.com/office/word/2018/wordml/cex" xmlns:w16cid="http://schemas.microsoft.com/office/word/2016/wordml/cid" xmlns:w16="http://schemas.microsoft.com/office/word/2018/wordml" xmlns:w16sdtdh="http://schemas.microsoft.com/office/word/2020/wordml/sdtdatahash" xmlns:w16se="http://schemas.microsoft.com/office/word/2015/wordml/symex" xmlns:wpg="http://schemas.microsoft.com/office/word/2010/wordprocessingGroup" xmlns:wpi="http://schemas.microsoft.com/office/word/2010/wordprocessingInk" xmlns:wne="http://schemas.microsoft.com/office/word/2006/wordml" xmlns:wps="http://schemas.microsoft.com/office/word/2010/wordprocessingShape" mc:Ignorable="w14 w15 w16se w16cid w16 w16cex w16sdtdh wp14">
+  <w:abstractNum w:abstractNumId="0" w15:restartNumberingAfterBreak="0">
+    <w:nsid w:val="00AC74A8"/>
+    <w:multiLevelType w:val="multilevel"/>
+    <w:tmpl w:val="61C07D90"/>
+    <w:lvl w:ilvl="0">
+      <w:start w:val="1"/>
+      <w:numFmt w:val="bullet"/>
+      <w:lvlText w:val=""/>
+      <w:lvlJc w:val="left"/>
+      <w:pPr>
+        <w:tabs>
+          <w:tab w:val="num" w:pos="720"/>
+        </w:tabs>
+        <w:ind w:left="720" w:hanging="360"/>
+      </w:pPr>
+      <w:rPr>
+        <w:rFonts w:ascii="Symbol" w:hAnsi="Symbol" w:hint="default"/>
+        <w:sz w:val="20"/>
+      </w:rPr>
+    </w:lvl>
+    <w:lvl w:ilvl="1" w:tentative="1">
+      <w:start w:val="1"/>
+      <w:numFmt w:val="bullet"/>
+      <w:lvlText w:val="o"/>
+      <w:lvlJc w:val="left"/>
+      <w:pPr>
+        <w:tabs>
+          <w:tab w:val="num" w:pos="1440"/>
+        </w:tabs>
+        <w:ind w:left="1440" w:hanging="360"/>
+      </w:pPr>
+      <w:rPr>
+        <w:rFonts w:ascii="Courier New" w:hAnsi="Courier New" w:hint="default"/>
+        <w:sz w:val="20"/>
+      </w:rPr>
+    </w:lvl>
+    <w:lvl w:ilvl="2" w:tentative="1">
+      <w:start w:val="1"/>
+      <w:numFmt w:val="bullet"/>
+      <w:lvlText w:val=""/>
+      <w:lvlJc w:val="left"/>
+      <w:pPr>
+        <w:tabs>
+          <w:tab w:val="num" w:pos="2160"/>
+        </w:tabs>
+        <w:ind w:left="2160" w:hanging="360"/>
+      </w:pPr>
+      <w:rPr>
+        <w:rFonts w:ascii="Wingdings" w:hAnsi="Wingdings" w:hint="default"/>
+        <w:sz w:val="20"/>
+      </w:rPr>
+    </w:lvl>
+    <w:lvl w:ilvl="3" w:tentative="1">
+      <w:start w:val="1"/>
+      <w:numFmt w:val="bullet"/>
+      <w:lvlText w:val=""/>
+      <w:lvlJc w:val="left"/>
+      <w:pPr>
+        <w:tabs>
+          <w:tab w:val="num" w:pos="2880"/>
+        </w:tabs>
+        <w:ind w:left="2880" w:hanging="360"/>
+      </w:pPr>
+      <w:rPr>
+        <w:rFonts w:ascii="Wingdings" w:hAnsi="Wingdings" w:hint="default"/>
+        <w:sz w:val="20"/>
+      </w:rPr>
+    </w:lvl>
+    <w:lvl w:ilvl="4" w:tentative="1">
+      <w:start w:val="1"/>
+      <w:numFmt w:val="bullet"/>
+      <w:lvlText w:val=""/>
+      <w:lvlJc w:val="left"/>
+      <w:pPr>
+        <w:tabs>
+          <w:tab w:val="num" w:pos="3600"/>
+        </w:tabs>
+        <w:ind w:left="3600" w:hanging="360"/>
+      </w:pPr>
+      <w:rPr>
+        <w:rFonts w:ascii="Wingdings" w:hAnsi="Wingdings" w:hint="default"/>
+        <w:sz w:val="20"/>
+      </w:rPr>
+    </w:lvl>
+    <w:lvl w:ilvl="5" w:tentative="1">
+      <w:start w:val="1"/>
+      <w:numFmt w:val="bullet"/>
+      <w:lvlText w:val=""/>
+      <w:lvlJc w:val="left"/>
+      <w:pPr>
+        <w:tabs>
+          <w:tab w:val="num" w:pos="4320"/>
+        </w:tabs>
+        <w:ind w:left="4320" w:hanging="360"/>
+      </w:pPr>
+      <w:rPr>
+        <w:rFonts w:ascii="Wingdings" w:hAnsi="Wingdings" w:hint="default"/>
+        <w:sz w:val="20"/>
+      </w:rPr>
+    </w:lvl>
+    <w:lvl w:ilvl="6" w:tentative="1">
+      <w:start w:val="1"/>
+      <w:numFmt w:val="bullet"/>
+      <w:lvlText w:val=""/>
+      <w:lvlJc w:val="left"/>
+      <w:pPr>
+        <w:tabs>
+          <w:tab w:val="num" w:pos="5040"/>
+        </w:tabs>
+        <w:ind w:left="5040" w:hanging="360"/>
+      </w:pPr>
+      <w:rPr>
+        <w:rFonts w:ascii="Wingdings" w:hAnsi="Wingdings" w:hint="default"/>
+        <w:sz w:val="20"/>
+      </w:rPr>
+    </w:lvl>
+    <w:lvl w:ilvl="7" w:tentative="1">
+      <w:start w:val="1"/>
+      <w:numFmt w:val="bullet"/>
+      <w:lvlText w:val=""/>
+      <w:lvlJc w:val="left"/>
+      <w:pPr>
+        <w:tabs>
+          <w:tab w:val="num" w:pos="5760"/>
+        </w:tabs>
+        <w:ind w:left="5760" w:hanging="360"/>
+      </w:pPr>
+      <w:rPr>
+        <w:rFonts w:ascii="Wingdings" w:hAnsi="Wingdings" w:hint="default"/>
+        <w:sz w:val="20"/>
+      </w:rPr>
+    </w:lvl>
+    <w:lvl w:ilvl="8" w:tentative="1">
+      <w:start w:val="1"/>
+      <w:numFmt w:val="bullet"/>
+      <w:lvlText w:val=""/>
+      <w:lvlJc w:val="left"/>
+      <w:pPr>
+        <w:tabs>
+          <w:tab w:val="num" w:pos="6480"/>
+        </w:tabs>
+        <w:ind w:left="6480" w:hanging="360"/>
+      </w:pPr>
+      <w:rPr>
+        <w:rFonts w:ascii="Wingdings" w:hAnsi="Wingdings" w:hint="default"/>
+        <w:sz w:val="20"/>
+      </w:rPr>
+    </w:lvl>
+  </w:abstractNum>
+  <w:num w:numId="1">
+    <w:abstractNumId w:val="0"/>
+  </w:num>
+</w:numbering>
 </file>
 
 <file path=word/styles.xml><?xml version="1.0" encoding="utf-8"?>
@@ -249,6 +404,7 @@
     <w:lsdException w:name="HTML Sample" w:semiHidden="1" w:unhideWhenUsed="1"/>
     <w:lsdException w:name="HTML Typewriter" w:semiHidden="1" w:unhideWhenUsed="1"/>
     <w:lsdException w:name="HTML Variable" w:semiHidden="1" w:unhideWhenUsed="1"/>
+    <w:lsdException w:name="Normal Table" w:semiHidden="1" w:unhideWhenUsed="1"/>
     <w:lsdException w:name="annotation subject" w:semiHidden="1" w:unhideWhenUsed="1"/>
     <w:lsdException w:name="No List" w:semiHidden="1" w:unhideWhenUsed="1"/>
     <w:lsdException w:name="Outline List 1" w:semiHidden="1" w:unhideWhenUsed="1"/>
@@ -295,8 +451,10 @@
     <w:lsdException w:name="Table Subtle 2" w:semiHidden="1" w:unhideWhenUsed="1"/>
     <w:lsdException w:name="Table Web 1" w:semiHidden="1" w:unhideWhenUsed="1"/>
     <w:lsdException w:name="Table Web 2" w:semiHidden="1" w:unhideWhenUsed="1"/>
+    <w:lsdException w:name="Table Web 3" w:semiHidden="1" w:unhideWhenUsed="1"/>
     <w:lsdException w:name="Balloon Text" w:semiHidden="1" w:unhideWhenUsed="1"/>
     <w:lsdException w:name="Table Grid" w:uiPriority="39"/>
+    <w:lsdException w:name="Table Theme" w:semiHidden="1" w:unhideWhenUsed="1"/>
     <w:lsdException w:name="Placeholder Text" w:semiHidden="1"/>
     <w:lsdException w:name="No Spacing" w:uiPriority="1" w:qFormat="1"/>
     <w:lsdException w:name="Light Shading" w:uiPriority="60"/>

</xml_diff>

<commit_message>
safe back-out of exploring black magic. check in outline changes and some clean up
</commit_message>
<xml_diff>
--- a/_title&abstract.docx
+++ b/_title&abstract.docx
@@ -5,13 +5,6 @@
     <w:p>
       <w:pPr>
         <w:jc w:val="center"/>
-        <w:rPr>
-          <w:rFonts w:ascii="LMRoman12-Bold" w:hAnsi="LMRoman12-Bold" w:cs="LMRoman12-Bold"/>
-          <w:b/>
-          <w:bCs/>
-          <w:sz w:val="41"/>
-          <w:szCs w:val="41"/>
-        </w:rPr>
       </w:pPr>
       <w:r>
         <w:rPr>
@@ -21,53 +14,8 @@
           <w:sz w:val="41"/>
           <w:szCs w:val="41"/>
         </w:rPr>
-        <w:t xml:space="preserve">Efficacy of the radial tour and application to extend </w:t>
+        <w:t>The use of radial tour to understand variable importance, with application to interpreting black-box machine learning models</w:t>
       </w:r>
-      <w:r>
-        <w:rPr>
-          <w:rFonts w:ascii="LMRoman12-Bold" w:hAnsi="LMRoman12-Bold" w:cs="LMRoman12-Bold"/>
-          <w:b/>
-          <w:bCs/>
-          <w:sz w:val="41"/>
-          <w:szCs w:val="41"/>
-        </w:rPr>
-        <w:t>interpretability</w:t>
-      </w:r>
-      <w:r>
-        <w:rPr>
-          <w:rFonts w:ascii="LMRoman12-Bold" w:hAnsi="LMRoman12-Bold" w:cs="LMRoman12-Bold"/>
-          <w:b/>
-          <w:bCs/>
-          <w:sz w:val="41"/>
-          <w:szCs w:val="41"/>
-        </w:rPr>
-        <w:t xml:space="preserve"> of black-box models </w:t>
-      </w:r>
-      <w:r>
-        <w:rPr>
-          <w:rFonts w:ascii="LMRoman12-Bold" w:hAnsi="LMRoman12-Bold" w:cs="LMRoman12-Bold"/>
-          <w:b/>
-          <w:bCs/>
-          <w:sz w:val="41"/>
-          <w:szCs w:val="41"/>
-        </w:rPr>
-        <w:t>when</w:t>
-      </w:r>
-      <w:r>
-        <w:rPr>
-          <w:rFonts w:ascii="LMRoman12-Bold" w:hAnsi="LMRoman12-Bold" w:cs="LMRoman12-Bold"/>
-          <w:b/>
-          <w:bCs/>
-          <w:sz w:val="41"/>
-          <w:szCs w:val="41"/>
-        </w:rPr>
-        <w:t xml:space="preserve"> coupled with local explanations</w:t>
-      </w:r>
-    </w:p>
-    <w:p>
-      <w:pPr>
-        <w:jc w:val="center"/>
-      </w:pPr>
     </w:p>
     <w:p>
       <w:pPr>

</xml_diff>